<commit_message>
got app running again after csproj snafu
</commit_message>
<xml_diff>
--- a/SignMe3/wwwroot/samples/Name of Practice.docx
+++ b/SignMe3/wwwroot/samples/Name of Practice.docx
@@ -2,8 +2,6 @@
 <file path=word/document.xml><?xml version="1.0" encoding="utf-8"?>
 <w:document xmlns:wpc="http://schemas.microsoft.com/office/word/2010/wordprocessingCanvas" xmlns:cx="http://schemas.microsoft.com/office/drawing/2014/chartex" xmlns:cx1="http://schemas.microsoft.com/office/drawing/2015/9/8/chartex" xmlns:cx2="http://schemas.microsoft.com/office/drawing/2015/10/21/chartex" xmlns:cx3="http://schemas.microsoft.com/office/drawing/2016/5/9/chartex" xmlns:cx4="http://schemas.microsoft.com/office/drawing/2016/5/10/chartex" xmlns:cx5="http://schemas.microsoft.com/office/drawing/2016/5/11/chartex" xmlns:cx6="http://schemas.microsoft.com/office/drawing/2016/5/12/chartex" xmlns:cx7="http://schemas.microsoft.com/office/drawing/2016/5/13/chartex" xmlns:cx8="http://schemas.microsoft.com/office/drawing/2016/5/14/chartex" xmlns:mc="http://schemas.openxmlformats.org/markup-compatibility/2006" xmlns:aink="http://schemas.microsoft.com/office/drawing/2016/ink" xmlns:am3d="http://schemas.microsoft.com/office/drawing/2017/model3d" xmlns:o="urn:schemas-microsoft-com:office:office" xmlns:r="http://schemas.openxmlformats.org/officeDocument/2006/relationships" xmlns:m="http://schemas.openxmlformats.org/officeDocument/2006/math" xmlns:v="urn:schemas-microsoft-com:vml" xmlns:wp14="http://schemas.microsoft.com/office/word/2010/wordprocessingDrawing" xmlns:wp="http://schemas.openxmlformats.org/drawingml/2006/wordprocessingDrawing" xmlns:w10="urn:schemas-microsoft-com:office:word" xmlns:w="http://schemas.openxmlformats.org/wordprocessingml/2006/main" xmlns:w14="http://schemas.microsoft.com/office/word/2010/wordml" xmlns:w15="http://schemas.microsoft.com/office/word/2012/wordml" xmlns:w16cid="http://schemas.microsoft.com/office/word/2016/wordml/cid" xmlns:w16se="http://schemas.microsoft.com/office/word/2015/wordml/symex" xmlns:wpg="http://schemas.microsoft.com/office/word/2010/wordprocessingGroup" xmlns:wpi="http://schemas.microsoft.com/office/word/2010/wordprocessingInk" xmlns:wne="http://schemas.microsoft.com/office/word/2006/wordml" xmlns:wps="http://schemas.microsoft.com/office/word/2010/wordprocessingShape" mc:Ignorable="w14 w15 w16se w16cid wp14">
   <w:body>
-    <w:bookmarkStart w:id="0" w:name="_GoBack" w:displacedByCustomXml="next"/>
-    <w:bookmarkEnd w:id="0" w:displacedByCustomXml="next"/>
     <w:sdt>
       <w:sdtPr>
         <w:alias w:val="Name of Practice"/>
@@ -308,10 +306,7 @@
                   <w:sdtContent>
                     <w:p>
                       <w:r>
-                        <w:t xml:space="preserve">[Choose an </w:t>
-                      </w:r>
-                      <w:r>
-                        <w:t>item]</w:t>
+                        <w:t>[Choose an item]</w:t>
                       </w:r>
                     </w:p>
                   </w:sdtContent>
@@ -500,18 +495,18 @@
                         <v:path o:extrusionok="f" gradientshapeok="t" o:connecttype="rect"/>
                         <o:lock v:ext="edit" aspectratio="t"/>
                       </v:shapetype>
-                      <v:shape id="_x0000_i1055" type="#_x0000_t75" style="width:32.65pt;height:18pt" o:ole="">
+                      <v:shape id="_x0000_i1045" type="#_x0000_t75" style="width:32.65pt;height:18pt" o:ole="">
                         <v:imagedata r:id="rId7" o:title=""/>
                       </v:shape>
-                      <w:control r:id="rId8" w:name="OptionButton21241" w:shapeid="_x0000_i1055"/>
+                      <w:control r:id="rId8" w:name="OptionButton21241" w:shapeid="_x0000_i1045"/>
                     </w:object>
                   </w:r>
                   <w:r>
                     <w:object w:dxaOrig="1440" w:dyaOrig="1440">
-                      <v:shape id="_x0000_i1056" type="#_x0000_t75" style="width:32.65pt;height:18pt" o:ole="">
+                      <v:shape id="_x0000_i1047" type="#_x0000_t75" style="width:32.65pt;height:18pt" o:ole="">
                         <v:imagedata r:id="rId9" o:title=""/>
                       </v:shape>
-                      <w:control r:id="rId10" w:name="OptionButton212131" w:shapeid="_x0000_i1056"/>
+                      <w:control r:id="rId10" w:name="OptionButton212131" w:shapeid="_x0000_i1047"/>
                     </w:object>
                   </w:r>
                 </w:p>
@@ -643,1588 +638,32 @@
                 <w:p>
                   <w:r>
                     <w:object w:dxaOrig="1440" w:dyaOrig="1440">
-                      <v:shape id="_x0000_i1057" type="#_x0000_t75" style="width:24.75pt;height:18pt" o:ole="">
+                      <v:shape id="_x0000_i1049" type="#_x0000_t75" style="width:24.75pt;height:18pt" o:ole="">
                         <v:imagedata r:id="rId11" o:title=""/>
                       </v:shape>
-                      <w:control r:id="rId12" w:name="OptionButton2131" w:shapeid="_x0000_i1057"/>
+                      <w:control r:id="rId12" w:name="OptionButton2131" w:shapeid="_x0000_i1049"/>
                     </w:object>
                   </w:r>
                   <w:r>
                     <w:object w:dxaOrig="1440" w:dyaOrig="1440">
-                      <v:shape id="_x0000_i1058" type="#_x0000_t75" style="width:24.75pt;height:18pt" o:ole="">
+                      <v:shape id="_x0000_i1051" type="#_x0000_t75" style="width:24.75pt;height:18pt" o:ole="">
                         <v:imagedata r:id="rId13" o:title=""/>
                       </v:shape>
-                      <w:control r:id="rId14" w:name="OptionButton21111" w:shapeid="_x0000_i1058"/>
+                      <w:control r:id="rId14" w:name="OptionButton21111" w:shapeid="_x0000_i1051"/>
                     </w:object>
                   </w:r>
-                </w:p>
-              </w:tc>
-            </w:tr>
-          </w:tbl>
-          <w:p>
-            <w:r>
-              <w:t xml:space="preserve">Address: </w:t>
-            </w:r>
-            <w:sdt>
-              <w:sdtPr>
-                <w:id w:val="607865817"/>
-                <w:placeholder>
-                  <w:docPart w:val="EE62696327C04005A989B2638331D48B"/>
-                </w:placeholder>
-                <w:temporary/>
-                <w:showingPlcHdr/>
-                <w15:appearance w15:val="hidden"/>
-              </w:sdtPr>
-              <w:sdtEndPr/>
-              <w:sdtContent>
-                <w:r>
-                  <w:t>[Address/ P.O Box, City, ST  ZIP Code]</w:t>
-                </w:r>
-              </w:sdtContent>
-            </w:sdt>
-          </w:p>
-          <w:tbl>
-            <w:tblPr>
-              <w:tblW w:w="5000" w:type="pct"/>
-              <w:tblBorders>
-                <w:top w:val="single" w:sz="4" w:space="0" w:color="AEAAAA" w:themeColor="background2" w:themeShade="BF"/>
-                <w:bottom w:val="single" w:sz="4" w:space="0" w:color="AEAAAA" w:themeColor="background2" w:themeShade="BF"/>
-                <w:insideH w:val="single" w:sz="4" w:space="0" w:color="AEAAAA" w:themeColor="background2" w:themeShade="BF"/>
-                <w:insideV w:val="single" w:sz="4" w:space="0" w:color="AEAAAA" w:themeColor="background2" w:themeShade="BF"/>
-              </w:tblBorders>
-              <w:tblCellMar>
-                <w:left w:w="0" w:type="dxa"/>
-                <w:right w:w="0" w:type="dxa"/>
-              </w:tblCellMar>
-              <w:tblLook w:val="04A0" w:firstRow="1" w:lastRow="0" w:firstColumn="1" w:lastColumn="0" w:noHBand="0" w:noVBand="1"/>
-              <w:tblDescription w:val="Patient information"/>
-            </w:tblPr>
-            <w:tblGrid>
-              <w:gridCol w:w="3241"/>
-              <w:gridCol w:w="4720"/>
-              <w:gridCol w:w="3067"/>
-            </w:tblGrid>
-            <w:tr>
-              <w:tc>
-                <w:tcPr>
-                  <w:tcW w:w="3257" w:type="dxa"/>
-                  <w:tcBorders>
-                    <w:bottom w:val="nil"/>
-                  </w:tcBorders>
-                  <w:vAlign w:val="center"/>
-                </w:tcPr>
-                <w:p>
-                  <w:r>
-                    <w:t xml:space="preserve">Social </w:t>
-                  </w:r>
-                  <w:r>
-                    <w:t>Security no.:</w:t>
-                  </w:r>
-                </w:p>
-              </w:tc>
-              <w:tc>
-                <w:tcPr>
-                  <w:tcW w:w="4748" w:type="dxa"/>
-                  <w:tcBorders>
-                    <w:bottom w:val="nil"/>
-                  </w:tcBorders>
-                  <w:vAlign w:val="center"/>
-                </w:tcPr>
-                <w:p>
-                  <w:r>
-                    <w:t>Home phone no.:</w:t>
-                  </w:r>
-                </w:p>
-              </w:tc>
-              <w:tc>
-                <w:tcPr>
-                  <w:tcW w:w="3083" w:type="dxa"/>
-                  <w:tcBorders>
-                    <w:bottom w:val="nil"/>
-                  </w:tcBorders>
-                  <w:vAlign w:val="center"/>
-                </w:tcPr>
-                <w:p>
-                  <w:r>
-                    <w:t>Cell phone no.:</w:t>
-                  </w:r>
-                </w:p>
-              </w:tc>
-            </w:tr>
-            <w:tr>
-              <w:tc>
-                <w:tcPr>
-                  <w:tcW w:w="3257" w:type="dxa"/>
-                  <w:tcBorders>
-                    <w:top w:val="nil"/>
-                    <w:bottom w:val="single" w:sz="4" w:space="0" w:color="AEAAAA" w:themeColor="background2" w:themeShade="BF"/>
-                  </w:tcBorders>
-                  <w:vAlign w:val="center"/>
-                </w:tcPr>
-                <w:p>
-                  <w:sdt>
-                    <w:sdtPr>
-                      <w:id w:val="658583599"/>
-                      <w:placeholder>
-                        <w:docPart w:val="5865EC4DDB87440F896867A9A6CD2C31"/>
-                      </w:placeholder>
-                      <w:temporary/>
-                      <w:showingPlcHdr/>
-                      <w15:appearance w15:val="hidden"/>
-                    </w:sdtPr>
-                    <w:sdtEndPr/>
-                    <w:sdtContent>
-                      <w:r>
-                        <w:t>[SS#]</w:t>
-                      </w:r>
-                    </w:sdtContent>
-                  </w:sdt>
-                </w:p>
-              </w:tc>
-              <w:tc>
-                <w:tcPr>
-                  <w:tcW w:w="4748" w:type="dxa"/>
-                  <w:tcBorders>
-                    <w:top w:val="nil"/>
-                    <w:bottom w:val="single" w:sz="4" w:space="0" w:color="AEAAAA" w:themeColor="background2" w:themeShade="BF"/>
-                  </w:tcBorders>
-                  <w:vAlign w:val="center"/>
-                </w:tcPr>
-                <w:p>
-                  <w:sdt>
-                    <w:sdtPr>
-                      <w:id w:val="-716198152"/>
-                      <w:placeholder>
-                        <w:docPart w:val="EE137A77E748479C8384466958900474"/>
-                      </w:placeholder>
-                      <w:temporary/>
-                      <w:showingPlcHdr/>
-                      <w15:appearance w15:val="hidden"/>
-                    </w:sdtPr>
-                    <w:sdtEndPr/>
-                    <w:sdtContent>
-                      <w:r>
-                        <w:t>[Phone]</w:t>
-                      </w:r>
-                    </w:sdtContent>
-                  </w:sdt>
-                </w:p>
-              </w:tc>
-              <w:tc>
-                <w:tcPr>
-                  <w:tcW w:w="3083" w:type="dxa"/>
-                  <w:tcBorders>
-                    <w:top w:val="nil"/>
-                    <w:bottom w:val="single" w:sz="4" w:space="0" w:color="AEAAAA" w:themeColor="background2" w:themeShade="BF"/>
-                  </w:tcBorders>
-                  <w:vAlign w:val="center"/>
-                </w:tcPr>
-                <w:p>
-                  <w:sdt>
-                    <w:sdtPr>
-                      <w:id w:val="-1236464109"/>
-                      <w:placeholder>
-                        <w:docPart w:val="EE137A77E748479C8384466958900474"/>
-                      </w:placeholder>
-                      <w:temporary/>
-                      <w:showingPlcHdr/>
-                      <w15:appearance w15:val="hidden"/>
-                    </w:sdtPr>
-                    <w:sdtEndPr/>
-                    <w:sdtContent>
-                      <w:r>
-                        <w:t>[Phone]</w:t>
-                      </w:r>
-                    </w:sdtContent>
-                  </w:sdt>
-                </w:p>
-              </w:tc>
-            </w:tr>
-            <w:tr>
-              <w:tc>
-                <w:tcPr>
-                  <w:tcW w:w="3257" w:type="dxa"/>
-                  <w:tcBorders>
-                    <w:bottom w:val="nil"/>
-                  </w:tcBorders>
-                  <w:vAlign w:val="center"/>
-                </w:tcPr>
-                <w:p>
-                  <w:r>
-                    <w:t>Occupation:</w:t>
-                  </w:r>
-                </w:p>
-              </w:tc>
-              <w:tc>
-                <w:tcPr>
-                  <w:tcW w:w="4748" w:type="dxa"/>
-                  <w:tcBorders>
-                    <w:bottom w:val="nil"/>
-                  </w:tcBorders>
-                  <w:vAlign w:val="center"/>
-                </w:tcPr>
-                <w:p>
-                  <w:r>
-                    <w:t>Employer:</w:t>
-                  </w:r>
-                </w:p>
-              </w:tc>
-              <w:tc>
-                <w:tcPr>
-                  <w:tcW w:w="3083" w:type="dxa"/>
-                  <w:tcBorders>
-                    <w:bottom w:val="nil"/>
-                  </w:tcBorders>
-                  <w:vAlign w:val="center"/>
-                </w:tcPr>
-                <w:p>
-                  <w:r>
-                    <w:t>Employer phone no.:</w:t>
-                  </w:r>
-                </w:p>
-              </w:tc>
-            </w:tr>
-            <w:tr>
-              <w:tc>
-                <w:tcPr>
-                  <w:tcW w:w="3257" w:type="dxa"/>
-                  <w:tcBorders>
-                    <w:top w:val="nil"/>
-                  </w:tcBorders>
-                  <w:vAlign w:val="center"/>
-                </w:tcPr>
-                <w:p>
-                  <w:sdt>
-                    <w:sdtPr>
-                      <w:id w:val="1013807589"/>
-                      <w:placeholder>
-                        <w:docPart w:val="44ADD933DD134A4D9D0FA2B9E0384BF2"/>
-                      </w:placeholder>
-                      <w:temporary/>
-                      <w:showingPlcHdr/>
-                      <w15:appearance w15:val="hidden"/>
-                    </w:sdtPr>
-                    <w:sdtEndPr/>
-                    <w:sdtContent>
-                      <w:r>
-                        <w:t>[Occupation]</w:t>
-                      </w:r>
-                    </w:sdtContent>
-                  </w:sdt>
-                </w:p>
-              </w:tc>
-              <w:tc>
-                <w:tcPr>
-                  <w:tcW w:w="4748" w:type="dxa"/>
-                  <w:tcBorders>
-                    <w:top w:val="nil"/>
-                  </w:tcBorders>
-                  <w:vAlign w:val="center"/>
-                </w:tcPr>
-                <w:p>
-                  <w:sdt>
-                    <w:sdtPr>
-                      <w:id w:val="-1811091839"/>
-                      <w:placeholder>
-                        <w:docPart w:val="16C7C8FC70464CD5A150548D533B2C1D"/>
-                      </w:placeholder>
-                      <w:temporary/>
-                      <w:showingPlcHdr/>
-                      <w15:appearance w15:val="hidden"/>
-                    </w:sdtPr>
-                    <w:sdtEndPr/>
-                    <w:sdtContent>
-                      <w:r>
-                        <w:t>[Employer]</w:t>
-                      </w:r>
-                    </w:sdtContent>
-                  </w:sdt>
-                </w:p>
-              </w:tc>
-              <w:tc>
-                <w:tcPr>
-                  <w:tcW w:w="3083" w:type="dxa"/>
-                  <w:tcBorders>
-                    <w:top w:val="nil"/>
-                  </w:tcBorders>
-                  <w:vAlign w:val="center"/>
-                </w:tcPr>
-                <w:p>
-                  <w:sdt>
-                    <w:sdtPr>
-                      <w:id w:val="754095470"/>
-                      <w:placeholder>
-                        <w:docPart w:val="EE137A77E748479C8384466958900474"/>
-                      </w:placeholder>
-                      <w:temporary/>
-                      <w:showingPlcHdr/>
-                      <w15:appearance w15:val="hidden"/>
-                    </w:sdtPr>
-                    <w:sdtEndPr/>
-                    <w:sdtContent>
-                      <w:r>
-                        <w:t>[Phone]</w:t>
-                      </w:r>
-                    </w:sdtContent>
-                  </w:sdt>
                 </w:p>
               </w:tc>
             </w:tr>
           </w:tbl>
           <w:p>
             <w:pPr>
-              <w:pStyle w:val="Spacer"/>
+              <w:ind w:left="0"/>
             </w:pPr>
+            <w:bookmarkStart w:id="0" w:name="_GoBack"/>
+            <w:bookmarkEnd w:id="0"/>
           </w:p>
-          <w:tbl>
-            <w:tblPr>
-              <w:tblW w:w="5000" w:type="pct"/>
-              <w:tblCellMar>
-                <w:left w:w="0" w:type="dxa"/>
-                <w:right w:w="0" w:type="dxa"/>
-              </w:tblCellMar>
-              <w:tblLook w:val="04A0" w:firstRow="1" w:lastRow="0" w:firstColumn="1" w:lastColumn="0" w:noHBand="0" w:noVBand="1"/>
-              <w:tblDescription w:val="Clinic referral information"/>
-            </w:tblPr>
-            <w:tblGrid>
-              <w:gridCol w:w="4737"/>
-              <w:gridCol w:w="548"/>
-              <w:gridCol w:w="5743"/>
-            </w:tblGrid>
-            <w:tr>
-              <w:tc>
-                <w:tcPr>
-                  <w:tcW w:w="4761" w:type="dxa"/>
-                  <w:tcBorders>
-                    <w:top w:val="single" w:sz="4" w:space="0" w:color="AEAAAA" w:themeColor="background2" w:themeShade="BF"/>
-                  </w:tcBorders>
-                  <w:vAlign w:val="center"/>
-                </w:tcPr>
-                <w:p>
-                  <w:pPr>
-                    <w:contextualSpacing/>
-                  </w:pPr>
-                  <w:r>
-                    <w:t>Chose clinic because/referred to clinic by (Please choose one option):</w:t>
-                  </w:r>
-                </w:p>
-              </w:tc>
-              <w:tc>
-                <w:tcPr>
-                  <w:tcW w:w="549" w:type="dxa"/>
-                  <w:tcBorders>
-                    <w:top w:val="single" w:sz="4" w:space="0" w:color="AEAAAA" w:themeColor="background2" w:themeShade="BF"/>
-                  </w:tcBorders>
-                  <w:vAlign w:val="center"/>
-                </w:tcPr>
-                <w:p>
-                  <w:pPr>
-                    <w:contextualSpacing/>
-                  </w:pPr>
-                  <w:r>
-                    <w:object w:dxaOrig="1440" w:dyaOrig="1440">
-                      <v:shape id="_x0000_i1059" type="#_x0000_t75" style="width:15pt;height:18pt" o:ole="">
-                        <v:imagedata r:id="rId15" o:title=""/>
-                      </v:shape>
-                      <w:control r:id="rId16" w:name="OptionButton111" w:shapeid="_x0000_i1059"/>
-                    </w:object>
-                  </w:r>
-                </w:p>
-              </w:tc>
-              <w:tc>
-                <w:tcPr>
-                  <w:tcW w:w="5778" w:type="dxa"/>
-                  <w:tcBorders>
-                    <w:top w:val="single" w:sz="4" w:space="0" w:color="AEAAAA" w:themeColor="background2" w:themeShade="BF"/>
-                  </w:tcBorders>
-                  <w:vAlign w:val="center"/>
-                </w:tcPr>
-                <w:p>
-                  <w:pPr>
-                    <w:contextualSpacing/>
-                  </w:pPr>
-                  <w:sdt>
-                    <w:sdtPr>
-                      <w:id w:val="-218746695"/>
-                      <w:placeholder>
-                        <w:docPart w:val="B1702610E05E491593489552DC778C3A"/>
-                      </w:placeholder>
-                      <w:temporary/>
-                      <w:showingPlcHdr/>
-                      <w15:appearance w15:val="hidden"/>
-                    </w:sdtPr>
-                    <w:sdtEndPr/>
-                    <w:sdtContent>
-                      <w:r>
-                        <w:t>[Doctor’s name]</w:t>
-                      </w:r>
-                    </w:sdtContent>
-                  </w:sdt>
-                </w:p>
-              </w:tc>
-            </w:tr>
-            <w:tr>
-              <w:tc>
-                <w:tcPr>
-                  <w:tcW w:w="4761" w:type="dxa"/>
-                  <w:tcBorders>
-                    <w:bottom w:val="single" w:sz="4" w:space="0" w:color="AEAAAA" w:themeColor="background2" w:themeShade="BF"/>
-                  </w:tcBorders>
-                  <w:vAlign w:val="center"/>
-                </w:tcPr>
-                <w:p>
-                  <w:pPr>
-                    <w:contextualSpacing/>
-                  </w:pPr>
-                </w:p>
-              </w:tc>
-              <w:tc>
-                <w:tcPr>
-                  <w:tcW w:w="549" w:type="dxa"/>
-                  <w:tcBorders>
-                    <w:bottom w:val="single" w:sz="4" w:space="0" w:color="AEAAAA" w:themeColor="background2" w:themeShade="BF"/>
-                  </w:tcBorders>
-                  <w:vAlign w:val="center"/>
-                </w:tcPr>
-                <w:p>
-                  <w:pPr>
-                    <w:contextualSpacing/>
-                  </w:pPr>
-                  <w:r>
-                    <w:object w:dxaOrig="1440" w:dyaOrig="1440">
-                      <v:shape id="_x0000_i1060" type="#_x0000_t75" style="width:15pt;height:18pt" o:ole="">
-                        <v:imagedata r:id="rId15" o:title=""/>
-                      </v:shape>
-                      <w:control r:id="rId17" w:name="OptionButton1211" w:shapeid="_x0000_i1060"/>
-                    </w:object>
-                  </w:r>
-                </w:p>
-              </w:tc>
-              <w:tc>
-                <w:tcPr>
-                  <w:tcW w:w="5778" w:type="dxa"/>
-                  <w:tcBorders>
-                    <w:bottom w:val="single" w:sz="4" w:space="0" w:color="AEAAAA" w:themeColor="background2" w:themeShade="BF"/>
-                  </w:tcBorders>
-                  <w:vAlign w:val="center"/>
-                </w:tcPr>
-                <w:p>
-                  <w:pPr>
-                    <w:contextualSpacing/>
-                  </w:pPr>
-                  <w:sdt>
-                    <w:sdtPr>
-                      <w:alias w:val="Referred by"/>
-                      <w:tag w:val="Referred by"/>
-                      <w:id w:val="2044392184"/>
-                      <w:placeholder>
-                        <w:docPart w:val="6B3CB1619943401E98FC5242AF564C8F"/>
-                      </w:placeholder>
-                      <w:showingPlcHdr/>
-                      <w:dropDownList>
-                        <w:listItem w:value="Choose an item."/>
-                        <w:listItem w:displayText="Insurance plan" w:value="Insurance plan"/>
-                        <w:listItem w:displayText="Hospital" w:value="Hospital"/>
-                        <w:listItem w:displayText="Family" w:value="Family"/>
-                        <w:listItem w:displayText="Friend" w:value="Friend"/>
-                        <w:listItem w:displayText="Close to home/work" w:value="Close to home/work"/>
-                        <w:listItem w:displayText="Yellow Pages" w:value="Yellow Pages"/>
-                        <w:listItem w:displayText="Other" w:value="Other"/>
-                      </w:dropDownList>
-                    </w:sdtPr>
-                    <w:sdtEndPr/>
-                    <w:sdtContent>
-                      <w:r>
-                        <w:t>[Choose an item]</w:t>
-                      </w:r>
-                    </w:sdtContent>
-                  </w:sdt>
-                </w:p>
-              </w:tc>
-            </w:tr>
-          </w:tbl>
-          <w:p>
-            <w:r>
-              <w:t xml:space="preserve">Other family members seen here: </w:t>
-            </w:r>
-            <w:sdt>
-              <w:sdtPr>
-                <w:id w:val="2079788170"/>
-                <w:placeholder>
-                  <w:docPart w:val="3069316B413F4B4FAC651B077670A42B"/>
-                </w:placeholder>
-                <w:temporary/>
-                <w:showingPlcHdr/>
-                <w15:appearance w15:val="hidden"/>
-              </w:sdtPr>
-              <w:sdtEndPr/>
-              <w:sdtContent>
-                <w:r>
-                  <w:t>[Other patients]</w:t>
-                </w:r>
-              </w:sdtContent>
-            </w:sdt>
-          </w:p>
-          <w:p>
-            <w:pPr>
-              <w:pStyle w:val="Heading3"/>
-            </w:pPr>
-            <w:r>
-              <w:t>INSURANCE INFORMATION</w:t>
-            </w:r>
-          </w:p>
-          <w:p>
-            <w:pPr>
-              <w:pStyle w:val="Heading4"/>
-            </w:pPr>
-            <w:r>
-              <w:t>(Please give your insurance card to the receptionist.)</w:t>
-            </w:r>
-          </w:p>
-          <w:tbl>
-            <w:tblPr>
-              <w:tblW w:w="5000" w:type="pct"/>
-              <w:tblBorders>
-                <w:insideH w:val="single" w:sz="4" w:space="0" w:color="AEAAAA" w:themeColor="background2" w:themeShade="BF"/>
-                <w:insideV w:val="single" w:sz="4" w:space="0" w:color="AEAAAA" w:themeColor="background2" w:themeShade="BF"/>
-              </w:tblBorders>
-              <w:tblCellMar>
-                <w:left w:w="0" w:type="dxa"/>
-                <w:right w:w="0" w:type="dxa"/>
-              </w:tblCellMar>
-              <w:tblLook w:val="04A0" w:firstRow="1" w:lastRow="0" w:firstColumn="1" w:lastColumn="0" w:noHBand="0" w:noVBand="1"/>
-              <w:tblDescription w:val="Insurance information"/>
-            </w:tblPr>
-            <w:tblGrid>
-              <w:gridCol w:w="2239"/>
-              <w:gridCol w:w="2238"/>
-              <w:gridCol w:w="3855"/>
-              <w:gridCol w:w="2696"/>
-            </w:tblGrid>
-            <w:tr>
-              <w:tc>
-                <w:tcPr>
-                  <w:tcW w:w="2249" w:type="dxa"/>
-                  <w:tcBorders>
-                    <w:top w:val="single" w:sz="4" w:space="0" w:color="AEAAAA" w:themeColor="background2" w:themeShade="BF"/>
-                    <w:bottom w:val="nil"/>
-                  </w:tcBorders>
-                  <w:vAlign w:val="center"/>
-                </w:tcPr>
-                <w:p>
-                  <w:r>
-                    <w:t>Person responsible for bill:</w:t>
-                  </w:r>
-                </w:p>
-              </w:tc>
-              <w:tc>
-                <w:tcPr>
-                  <w:tcW w:w="2249" w:type="dxa"/>
-                  <w:tcBorders>
-                    <w:top w:val="single" w:sz="4" w:space="0" w:color="AEAAAA" w:themeColor="background2" w:themeShade="BF"/>
-                    <w:bottom w:val="nil"/>
-                  </w:tcBorders>
-                  <w:vAlign w:val="center"/>
-                </w:tcPr>
-                <w:p>
-                  <w:r>
-                    <w:t>Birth date:</w:t>
-                  </w:r>
-                </w:p>
-              </w:tc>
-              <w:tc>
-                <w:tcPr>
-                  <w:tcW w:w="3879" w:type="dxa"/>
-                  <w:tcBorders>
-                    <w:top w:val="single" w:sz="4" w:space="0" w:color="AEAAAA" w:themeColor="background2" w:themeShade="BF"/>
-                    <w:bottom w:val="nil"/>
-                  </w:tcBorders>
-                  <w:vAlign w:val="center"/>
-                </w:tcPr>
-                <w:p>
-                  <w:r>
-                    <w:t>Address (if different):</w:t>
-                  </w:r>
-                </w:p>
-              </w:tc>
-              <w:tc>
-                <w:tcPr>
-                  <w:tcW w:w="2711" w:type="dxa"/>
-                  <w:tcBorders>
-                    <w:top w:val="single" w:sz="4" w:space="0" w:color="AEAAAA" w:themeColor="background2" w:themeShade="BF"/>
-                    <w:bottom w:val="nil"/>
-                  </w:tcBorders>
-                  <w:vAlign w:val="center"/>
-                </w:tcPr>
-                <w:p>
-                  <w:r>
-                    <w:t>Home phone no.:</w:t>
-                  </w:r>
-                </w:p>
-              </w:tc>
-            </w:tr>
-            <w:tr>
-              <w:tc>
-                <w:tcPr>
-                  <w:tcW w:w="2249" w:type="dxa"/>
-                  <w:tcBorders>
-                    <w:top w:val="nil"/>
-                  </w:tcBorders>
-                  <w:vAlign w:val="center"/>
-                </w:tcPr>
-                <w:p>
-                  <w:sdt>
-                    <w:sdtPr>
-                      <w:id w:val="1536848587"/>
-                      <w:placeholder>
-                        <w:docPart w:val="1D9BD6C650DB43A4AE074E18E838A52F"/>
-                      </w:placeholder>
-                      <w:temporary/>
-                      <w:showingPlcHdr/>
-                      <w15:appearance w15:val="hidden"/>
-                    </w:sdtPr>
-                    <w:sdtEndPr/>
-                    <w:sdtContent>
-                      <w:r>
-                        <w:t>[Responsible party]</w:t>
-                      </w:r>
-                    </w:sdtContent>
-                  </w:sdt>
-                </w:p>
-              </w:tc>
-              <w:sdt>
-                <w:sdtPr>
-                  <w:id w:val="838583726"/>
-                  <w:placeholder>
-                    <w:docPart w:val="C35D3BB0F5C24DA9BFD6CABBE25F35A8"/>
-                  </w:placeholder>
-                  <w:showingPlcHdr/>
-                  <w:date>
-                    <w:dateFormat w:val="M/d/yyyy"/>
-                    <w:lid w:val="en-US"/>
-                    <w:storeMappedDataAs w:val="dateTime"/>
-                    <w:calendar w:val="gregorian"/>
-                  </w:date>
-                </w:sdtPr>
-                <w:sdtEndPr/>
-                <w:sdtContent>
-                  <w:tc>
-                    <w:tcPr>
-                      <w:tcW w:w="2249" w:type="dxa"/>
-                      <w:tcBorders>
-                        <w:top w:val="nil"/>
-                      </w:tcBorders>
-                      <w:vAlign w:val="center"/>
-                    </w:tcPr>
-                    <w:p>
-                      <w:r>
-                        <w:t>[Birthday]</w:t>
-                      </w:r>
-                    </w:p>
-                  </w:tc>
-                </w:sdtContent>
-              </w:sdt>
-              <w:tc>
-                <w:tcPr>
-                  <w:tcW w:w="3879" w:type="dxa"/>
-                  <w:tcBorders>
-                    <w:top w:val="nil"/>
-                  </w:tcBorders>
-                  <w:vAlign w:val="center"/>
-                </w:tcPr>
-                <w:p>
-                  <w:sdt>
-                    <w:sdtPr>
-                      <w:id w:val="93055017"/>
-                      <w:placeholder>
-                        <w:docPart w:val="E7585661CC3447A8A08801A618F7065B"/>
-                      </w:placeholder>
-                      <w:temporary/>
-                      <w:showingPlcHdr/>
-                      <w15:appearance w15:val="hidden"/>
-                    </w:sdtPr>
-                    <w:sdtEndPr/>
-                    <w:sdtContent>
-                      <w:r>
-                        <w:t>[Address]</w:t>
-                      </w:r>
-                    </w:sdtContent>
-                  </w:sdt>
-                </w:p>
-              </w:tc>
-              <w:tc>
-                <w:tcPr>
-                  <w:tcW w:w="2711" w:type="dxa"/>
-                  <w:tcBorders>
-                    <w:top w:val="nil"/>
-                  </w:tcBorders>
-                  <w:vAlign w:val="center"/>
-                </w:tcPr>
-                <w:p>
-                  <w:sdt>
-                    <w:sdtPr>
-                      <w:id w:val="-710720648"/>
-                      <w:placeholder>
-                        <w:docPart w:val="EE137A77E748479C8384466958900474"/>
-                      </w:placeholder>
-                      <w:temporary/>
-                      <w:showingPlcHdr/>
-                      <w15:appearance w15:val="hidden"/>
-                    </w:sdtPr>
-                    <w:sdtEndPr/>
-                    <w:sdtContent>
-                      <w:r>
-                        <w:t>[Phone]</w:t>
-                      </w:r>
-                    </w:sdtContent>
-                  </w:sdt>
-                </w:p>
-              </w:tc>
-            </w:tr>
-            <w:tr>
-              <w:tc>
-                <w:tcPr>
-                  <w:tcW w:w="2249" w:type="dxa"/>
-                  <w:tcBorders>
-                    <w:bottom w:val="single" w:sz="4" w:space="0" w:color="AEAAAA" w:themeColor="background2" w:themeShade="BF"/>
-                  </w:tcBorders>
-                  <w:vAlign w:val="center"/>
-                </w:tcPr>
-                <w:p>
-                  <w:r>
-                    <w:t>Is this person a patient here?</w:t>
-                  </w:r>
-                </w:p>
-              </w:tc>
-              <w:tc>
-                <w:tcPr>
-                  <w:tcW w:w="2249" w:type="dxa"/>
-                  <w:tcBorders>
-                    <w:bottom w:val="single" w:sz="4" w:space="0" w:color="AEAAAA" w:themeColor="background2" w:themeShade="BF"/>
-                  </w:tcBorders>
-                  <w:vAlign w:val="center"/>
-                </w:tcPr>
-                <w:p>
-                  <w:r>
-                    <w:object w:dxaOrig="1440" w:dyaOrig="1440">
-                      <v:shape id="_x0000_i1061" type="#_x0000_t75" style="width:32.65pt;height:18pt" o:ole="">
-                        <v:imagedata r:id="rId18" o:title=""/>
-                      </v:shape>
-                      <w:control r:id="rId19" w:name="OptionButton212211" w:shapeid="_x0000_i1061"/>
-                    </w:object>
-                  </w:r>
-                  <w:r>
-                    <w:object w:dxaOrig="1440" w:dyaOrig="1440">
-                      <v:shape id="_x0000_i1062" type="#_x0000_t75" style="width:32.65pt;height:18pt" o:ole="">
-                        <v:imagedata r:id="rId20" o:title=""/>
-                      </v:shape>
-                      <w:control r:id="rId21" w:name="OptionButton2121111" w:shapeid="_x0000_i1062"/>
-                    </w:object>
-                  </w:r>
-                </w:p>
-              </w:tc>
-              <w:tc>
-                <w:tcPr>
-                  <w:tcW w:w="3879" w:type="dxa"/>
-                  <w:tcBorders>
-                    <w:bottom w:val="single" w:sz="4" w:space="0" w:color="AEAAAA" w:themeColor="background2" w:themeShade="BF"/>
-                  </w:tcBorders>
-                  <w:vAlign w:val="center"/>
-                </w:tcPr>
-                <w:p>
-                  <w:r>
-                    <w:t>Is this patient covered by insurance?</w:t>
-                  </w:r>
-                </w:p>
-              </w:tc>
-              <w:tc>
-                <w:tcPr>
-                  <w:tcW w:w="2711" w:type="dxa"/>
-                  <w:tcBorders>
-                    <w:bottom w:val="single" w:sz="4" w:space="0" w:color="AEAAAA" w:themeColor="background2" w:themeShade="BF"/>
-                  </w:tcBorders>
-                  <w:vAlign w:val="center"/>
-                </w:tcPr>
-                <w:p>
-                  <w:r>
-                    <w:object w:dxaOrig="1440" w:dyaOrig="1440">
-                      <v:shape id="_x0000_i1063" type="#_x0000_t75" style="width:32.65pt;height:18pt" o:ole="">
-                        <v:imagedata r:id="rId22" o:title=""/>
-                      </v:shape>
-                      <w:control r:id="rId23" w:name="OptionButton212311" w:shapeid="_x0000_i1063"/>
-                    </w:object>
-                  </w:r>
-                  <w:r>
-                    <w:object w:dxaOrig="1440" w:dyaOrig="1440">
-                      <v:shape id="_x0000_i1064" type="#_x0000_t75" style="width:32.65pt;height:18pt" o:ole="">
-                        <v:imagedata r:id="rId24" o:title=""/>
-                      </v:shape>
-                      <w:control r:id="rId25" w:name="OptionButton2121211" w:shapeid="_x0000_i1064"/>
-                    </w:object>
-                  </w:r>
-                </w:p>
-              </w:tc>
-            </w:tr>
-            <w:tr>
-              <w:tc>
-                <w:tcPr>
-                  <w:tcW w:w="2249" w:type="dxa"/>
-                  <w:tcBorders>
-                    <w:top w:val="single" w:sz="4" w:space="0" w:color="AEAAAA" w:themeColor="background2" w:themeShade="BF"/>
-                    <w:bottom w:val="nil"/>
-                  </w:tcBorders>
-                  <w:vAlign w:val="center"/>
-                </w:tcPr>
-                <w:p>
-                  <w:r>
-                    <w:t>Occupation:</w:t>
-                  </w:r>
-                </w:p>
-              </w:tc>
-              <w:tc>
-                <w:tcPr>
-                  <w:tcW w:w="2249" w:type="dxa"/>
-                  <w:tcBorders>
-                    <w:top w:val="single" w:sz="4" w:space="0" w:color="AEAAAA" w:themeColor="background2" w:themeShade="BF"/>
-                    <w:bottom w:val="nil"/>
-                  </w:tcBorders>
-                  <w:vAlign w:val="center"/>
-                </w:tcPr>
-                <w:p>
-                  <w:r>
-                    <w:t>Employer:</w:t>
-                  </w:r>
-                </w:p>
-              </w:tc>
-              <w:tc>
-                <w:tcPr>
-                  <w:tcW w:w="3879" w:type="dxa"/>
-                  <w:tcBorders>
-                    <w:top w:val="single" w:sz="4" w:space="0" w:color="AEAAAA" w:themeColor="background2" w:themeShade="BF"/>
-                    <w:bottom w:val="nil"/>
-                  </w:tcBorders>
-                  <w:vAlign w:val="center"/>
-                </w:tcPr>
-                <w:p>
-                  <w:r>
-                    <w:t>Employer address:</w:t>
-                  </w:r>
-                </w:p>
-              </w:tc>
-              <w:tc>
-                <w:tcPr>
-                  <w:tcW w:w="2711" w:type="dxa"/>
-                  <w:tcBorders>
-                    <w:top w:val="single" w:sz="4" w:space="0" w:color="AEAAAA" w:themeColor="background2" w:themeShade="BF"/>
-                    <w:bottom w:val="nil"/>
-                  </w:tcBorders>
-                  <w:vAlign w:val="center"/>
-                </w:tcPr>
-                <w:p>
-                  <w:r>
-                    <w:t>Employer phone no.:</w:t>
-                  </w:r>
-                </w:p>
-              </w:tc>
-            </w:tr>
-            <w:tr>
-              <w:tc>
-                <w:tcPr>
-                  <w:tcW w:w="2249" w:type="dxa"/>
-                  <w:tcBorders>
-                    <w:top w:val="nil"/>
-                    <w:bottom w:val="single" w:sz="4" w:space="0" w:color="AEAAAA" w:themeColor="background2" w:themeShade="BF"/>
-                  </w:tcBorders>
-                  <w:vAlign w:val="center"/>
-                </w:tcPr>
-                <w:p>
-                  <w:sdt>
-                    <w:sdtPr>
-                      <w:id w:val="-1672475564"/>
-                      <w:placeholder>
-                        <w:docPart w:val="44ADD933DD134A4D9D0FA2B9E0384BF2"/>
-                      </w:placeholder>
-                      <w:temporary/>
-                      <w:showingPlcHdr/>
-                      <w15:appearance w15:val="hidden"/>
-                    </w:sdtPr>
-                    <w:sdtEndPr/>
-                    <w:sdtContent>
-                      <w:r>
-                        <w:t>[Occupation]</w:t>
-                      </w:r>
-                    </w:sdtContent>
-                  </w:sdt>
-                </w:p>
-              </w:tc>
-              <w:tc>
-                <w:tcPr>
-                  <w:tcW w:w="2249" w:type="dxa"/>
-                  <w:tcBorders>
-                    <w:top w:val="nil"/>
-                    <w:bottom w:val="single" w:sz="4" w:space="0" w:color="AEAAAA" w:themeColor="background2" w:themeShade="BF"/>
-                  </w:tcBorders>
-                  <w:vAlign w:val="center"/>
-                </w:tcPr>
-                <w:p>
-                  <w:sdt>
-                    <w:sdtPr>
-                      <w:id w:val="839282757"/>
-                      <w:placeholder>
-                        <w:docPart w:val="16C7C8FC70464CD5A150548D533B2C1D"/>
-                      </w:placeholder>
-                      <w:temporary/>
-                      <w:showingPlcHdr/>
-                      <w15:appearance w15:val="hidden"/>
-                    </w:sdtPr>
-                    <w:sdtEndPr/>
-                    <w:sdtContent>
-                      <w:r>
-                        <w:t>[Employer]</w:t>
-                      </w:r>
-                    </w:sdtContent>
-                  </w:sdt>
-                </w:p>
-              </w:tc>
-              <w:tc>
-                <w:tcPr>
-                  <w:tcW w:w="3879" w:type="dxa"/>
-                  <w:tcBorders>
-                    <w:top w:val="nil"/>
-                    <w:bottom w:val="single" w:sz="4" w:space="0" w:color="AEAAAA" w:themeColor="background2" w:themeShade="BF"/>
-                  </w:tcBorders>
-                  <w:vAlign w:val="center"/>
-                </w:tcPr>
-                <w:p>
-                  <w:sdt>
-                    <w:sdtPr>
-                      <w:id w:val="1438026047"/>
-                      <w:placeholder>
-                        <w:docPart w:val="E7585661CC3447A8A08801A618F7065B"/>
-                      </w:placeholder>
-                      <w:temporary/>
-                      <w:showingPlcHdr/>
-                      <w15:appearance w15:val="hidden"/>
-                    </w:sdtPr>
-                    <w:sdtEndPr/>
-                    <w:sdtContent>
-                      <w:r>
-                        <w:t>[Address]</w:t>
-                      </w:r>
-                    </w:sdtContent>
-                  </w:sdt>
-                </w:p>
-              </w:tc>
-              <w:tc>
-                <w:tcPr>
-                  <w:tcW w:w="2711" w:type="dxa"/>
-                  <w:tcBorders>
-                    <w:top w:val="nil"/>
-                    <w:bottom w:val="single" w:sz="4" w:space="0" w:color="AEAAAA" w:themeColor="background2" w:themeShade="BF"/>
-                  </w:tcBorders>
-                  <w:vAlign w:val="center"/>
-                </w:tcPr>
-                <w:p>
-                  <w:sdt>
-                    <w:sdtPr>
-                      <w:id w:val="-1957933719"/>
-                      <w:placeholder>
-                        <w:docPart w:val="EE137A77E748479C8384466958900474"/>
-                      </w:placeholder>
-                      <w:temporary/>
-                      <w:showingPlcHdr/>
-                      <w15:appearance w15:val="hidden"/>
-                    </w:sdtPr>
-                    <w:sdtEndPr/>
-                    <w:sdtContent>
-                      <w:r>
-                        <w:t>[Phone]</w:t>
-                      </w:r>
-                    </w:sdtContent>
-                  </w:sdt>
-                </w:p>
-              </w:tc>
-            </w:tr>
-          </w:tbl>
-          <w:p>
-            <w:r>
-              <w:t xml:space="preserve">Please indicate primary insurance: </w:t>
-            </w:r>
-            <w:sdt>
-              <w:sdtPr>
-                <w:alias w:val="Primary insurance"/>
-                <w:tag w:val="Primary insurance"/>
-                <w:id w:val="-25020217"/>
-                <w:placeholder>
-                  <w:docPart w:val="6B3CB1619943401E98FC5242AF564C8F"/>
-                </w:placeholder>
-                <w:showingPlcHdr/>
-                <w:dropDownList>
-                  <w:listItem w:value="Choose an item."/>
-                  <w:listItem w:displayText="Insurance 1" w:value="Insurance 1"/>
-                  <w:listItem w:displayText="Insurance 2" w:value="Insurance 2"/>
-                  <w:listItem w:displayText="Insurance 3" w:value="Insurance 3"/>
-                  <w:listItem w:displayText="Insurance 4" w:value="Insurance 4"/>
-                  <w:listItem w:displayText="Insurance 5" w:value="Insurance 5"/>
-                  <w:listItem w:displayText="Insurance 6" w:value="Insurance 6"/>
-                  <w:listItem w:displayText="Insurance 7" w:value="Insurance 7"/>
-                  <w:listItem w:displayText="Welfare (please provide coupon)" w:value="Welfare (please provide coupon)"/>
-                  <w:listItem w:displayText="Other" w:value="Other"/>
-                </w:dropDownList>
-              </w:sdtPr>
-              <w:sdtEndPr/>
-              <w:sdtContent>
-                <w:r>
-                  <w:t>[Choose an item]</w:t>
-                </w:r>
-              </w:sdtContent>
-            </w:sdt>
-            <w:r>
-              <w:t xml:space="preserve"> | Other: </w:t>
-            </w:r>
-            <w:sdt>
-              <w:sdtPr>
-                <w:alias w:val="Other"/>
-                <w:tag w:val="Other"/>
-                <w:id w:val="1873495434"/>
-                <w:placeholder>
-                  <w:docPart w:val="9F52490749D24785A31E03D5E6DFEC5E"/>
-                </w:placeholder>
-                <w:temporary/>
-                <w:showingPlcHdr/>
-                <w15:appearance w15:val="hidden"/>
-              </w:sdtPr>
-              <w:sdtEndPr/>
-              <w:sdtContent>
-                <w:r>
-                  <w:t>[Other insurance]</w:t>
-                </w:r>
-              </w:sdtContent>
-            </w:sdt>
-          </w:p>
-          <w:tbl>
-            <w:tblPr>
-              <w:tblW w:w="5000" w:type="pct"/>
-              <w:tblBorders>
-                <w:top w:val="single" w:sz="4" w:space="0" w:color="AEAAAA" w:themeColor="background2" w:themeShade="BF"/>
-                <w:bottom w:val="single" w:sz="4" w:space="0" w:color="AEAAAA" w:themeColor="background2" w:themeShade="BF"/>
-                <w:insideV w:val="single" w:sz="4" w:space="0" w:color="AEAAAA" w:themeColor="background2" w:themeShade="BF"/>
-              </w:tblBorders>
-              <w:tblCellMar>
-                <w:left w:w="0" w:type="dxa"/>
-                <w:right w:w="0" w:type="dxa"/>
-              </w:tblCellMar>
-              <w:tblLook w:val="04A0" w:firstRow="1" w:lastRow="0" w:firstColumn="1" w:lastColumn="0" w:noHBand="0" w:noVBand="1"/>
-              <w:tblDescription w:val="Subscriber's information"/>
-            </w:tblPr>
-            <w:tblGrid>
-              <w:gridCol w:w="2763"/>
-              <w:gridCol w:w="2117"/>
-              <w:gridCol w:w="1441"/>
-              <w:gridCol w:w="2013"/>
-              <w:gridCol w:w="1497"/>
-              <w:gridCol w:w="1197"/>
-            </w:tblGrid>
-            <w:tr>
-              <w:tc>
-                <w:tcPr>
-                  <w:tcW w:w="2780" w:type="dxa"/>
-                  <w:vAlign w:val="center"/>
-                </w:tcPr>
-                <w:p>
-                  <w:r>
-                    <w:t>Subscriber’s name:</w:t>
-                  </w:r>
-                </w:p>
-              </w:tc>
-              <w:tc>
-                <w:tcPr>
-                  <w:tcW w:w="2128" w:type="dxa"/>
-                  <w:vAlign w:val="center"/>
-                </w:tcPr>
-                <w:p>
-                  <w:r>
-                    <w:t>Subscriber’s S.S. no.:</w:t>
-                  </w:r>
-                </w:p>
-              </w:tc>
-              <w:tc>
-                <w:tcPr>
-                  <w:tcW w:w="1447" w:type="dxa"/>
-                  <w:vAlign w:val="center"/>
-                </w:tcPr>
-                <w:p>
-                  <w:r>
-                    <w:t>Birth date:</w:t>
-                  </w:r>
-                </w:p>
-              </w:tc>
-              <w:tc>
-                <w:tcPr>
-                  <w:tcW w:w="2026" w:type="dxa"/>
-                  <w:vAlign w:val="center"/>
-                </w:tcPr>
-                <w:p>
-                  <w:r>
-                    <w:t>Group no.:</w:t>
-                  </w:r>
-                </w:p>
-              </w:tc>
-              <w:tc>
-                <w:tcPr>
-                  <w:tcW w:w="1506" w:type="dxa"/>
-                  <w:vAlign w:val="center"/>
-                </w:tcPr>
-                <w:p>
-                  <w:r>
-                    <w:t>Policy no.:</w:t>
-                  </w:r>
-                </w:p>
-              </w:tc>
-              <w:tc>
-                <w:tcPr>
-                  <w:tcW w:w="1201" w:type="dxa"/>
-                  <w:vAlign w:val="center"/>
-                </w:tcPr>
-                <w:p>
-                  <w:r>
-                    <w:t>Co-payment:</w:t>
-                  </w:r>
-                </w:p>
-              </w:tc>
-            </w:tr>
-            <w:tr>
-              <w:tc>
-                <w:tcPr>
-                  <w:tcW w:w="2780" w:type="dxa"/>
-                  <w:vAlign w:val="center"/>
-                </w:tcPr>
-                <w:p>
-                  <w:sdt>
-                    <w:sdtPr>
-                      <w:id w:val="18975944"/>
-                      <w:placeholder>
-                        <w:docPart w:val="FF8C23351FE849DCA7064DFE974B2BE8"/>
-                      </w:placeholder>
-                      <w:temporary/>
-                      <w:showingPlcHdr/>
-                      <w15:appearance w15:val="hidden"/>
-                    </w:sdtPr>
-                    <w:sdtEndPr/>
-                    <w:sdtContent>
-                      <w:r>
-                        <w:t>[Name]</w:t>
-                      </w:r>
-                    </w:sdtContent>
-                  </w:sdt>
-                </w:p>
-              </w:tc>
-              <w:tc>
-                <w:tcPr>
-                  <w:tcW w:w="2128" w:type="dxa"/>
-                  <w:vAlign w:val="center"/>
-                </w:tcPr>
-                <w:p>
-                  <w:sdt>
-                    <w:sdtPr>
-                      <w:id w:val="646400105"/>
-                      <w:placeholder>
-                        <w:docPart w:val="5865EC4DDB87440F896867A9A6CD2C31"/>
-                      </w:placeholder>
-                      <w:temporary/>
-                      <w:showingPlcHdr/>
-                      <w15:appearance w15:val="hidden"/>
-                    </w:sdtPr>
-                    <w:sdtEndPr/>
-                    <w:sdtContent>
-                      <w:r>
-                        <w:t>[SS#]</w:t>
-                      </w:r>
-                    </w:sdtContent>
-                  </w:sdt>
-                </w:p>
-              </w:tc>
-              <w:sdt>
-                <w:sdtPr>
-                  <w:id w:val="953682638"/>
-                  <w:placeholder>
-                    <w:docPart w:val="C35D3BB0F5C24DA9BFD6CABBE25F35A8"/>
-                  </w:placeholder>
-                  <w:showingPlcHdr/>
-                  <w:date>
-                    <w:dateFormat w:val="M/d/yyyy"/>
-                    <w:lid w:val="en-US"/>
-                    <w:storeMappedDataAs w:val="dateTime"/>
-                    <w:calendar w:val="gregorian"/>
-                  </w:date>
-                </w:sdtPr>
-                <w:sdtEndPr/>
-                <w:sdtContent>
-                  <w:tc>
-                    <w:tcPr>
-                      <w:tcW w:w="1447" w:type="dxa"/>
-                      <w:vAlign w:val="center"/>
-                    </w:tcPr>
-                    <w:p>
-                      <w:r>
-                        <w:t>[Birthday]</w:t>
-                      </w:r>
-                    </w:p>
-                  </w:tc>
-                </w:sdtContent>
-              </w:sdt>
-              <w:tc>
-                <w:tcPr>
-                  <w:tcW w:w="2026" w:type="dxa"/>
-                  <w:vAlign w:val="center"/>
-                </w:tcPr>
-                <w:p>
-                  <w:sdt>
-                    <w:sdtPr>
-                      <w:id w:val="-972137094"/>
-                      <w:placeholder>
-                        <w:docPart w:val="529032A03FEB41BE8722A67860E92E7B"/>
-                      </w:placeholder>
-                      <w:temporary/>
-                      <w:showingPlcHdr/>
-                      <w15:appearance w15:val="hidden"/>
-                    </w:sdtPr>
-                    <w:sdtEndPr/>
-                    <w:sdtContent>
-                      <w:r>
-                        <w:t>[Group #]</w:t>
-                      </w:r>
-                    </w:sdtContent>
-                  </w:sdt>
-                </w:p>
-              </w:tc>
-              <w:tc>
-                <w:tcPr>
-                  <w:tcW w:w="1506" w:type="dxa"/>
-                  <w:vAlign w:val="center"/>
-                </w:tcPr>
-                <w:p>
-                  <w:sdt>
-                    <w:sdtPr>
-                      <w:id w:val="1791080870"/>
-                      <w:placeholder>
-                        <w:docPart w:val="08968A314A8840809512A76F6F238651"/>
-                      </w:placeholder>
-                      <w:temporary/>
-                      <w:showingPlcHdr/>
-                      <w15:appearance w15:val="hidden"/>
-                    </w:sdtPr>
-                    <w:sdtEndPr/>
-                    <w:sdtContent>
-                      <w:r>
-                        <w:t>[Policy #]</w:t>
-                      </w:r>
-                    </w:sdtContent>
-                  </w:sdt>
-                </w:p>
-              </w:tc>
-              <w:tc>
-                <w:tcPr>
-                  <w:tcW w:w="1201" w:type="dxa"/>
-                  <w:vAlign w:val="center"/>
-                </w:tcPr>
-                <w:p>
-                  <w:r>
-                    <w:t>$</w:t>
-                  </w:r>
-                  <w:sdt>
-                    <w:sdtPr>
-                      <w:id w:val="1833867499"/>
-                      <w:placeholder>
-                        <w:docPart w:val="0670559A6159442AB943B4775883102E"/>
-                      </w:placeholder>
-                      <w:temporary/>
-                      <w:showingPlcHdr/>
-                      <w15:appearance w15:val="hidden"/>
-                    </w:sdtPr>
-                    <w:sdtEndPr/>
-                    <w:sdtContent>
-                      <w:r>
-                        <w:t>[Co-pay]</w:t>
-                      </w:r>
-                    </w:sdtContent>
-                  </w:sdt>
-                </w:p>
-              </w:tc>
-            </w:tr>
-          </w:tbl>
-          <w:p>
-            <w:r>
-              <w:t xml:space="preserve">Patient’s relationship to subscriber: </w:t>
-            </w:r>
-            <w:sdt>
-              <w:sdtPr>
-                <w:alias w:val="Relationship"/>
-                <w:tag w:val="Relationship"/>
-                <w:id w:val="-1105720203"/>
-                <w:placeholder>
-                  <w:docPart w:val="6B3CB1619943401E98FC5242AF564C8F"/>
-                </w:placeholder>
-                <w:showingPlcHdr/>
-                <w:dropDownList>
-                  <w:listItem w:value="Choose an item."/>
-                  <w:listItem w:displayText="Self" w:value="Self"/>
-                  <w:listItem w:displayText="Spouse" w:value="Spouse"/>
-                  <w:listItem w:displayText="Child" w:value="Child"/>
-                  <w:listItem w:displayText="Other" w:value="Other"/>
-                </w:dropDownList>
-              </w:sdtPr>
-              <w:sdtEndPr/>
-              <w:sdtContent>
-                <w:r>
-                  <w:t>[Choose an item]</w:t>
-                </w:r>
-              </w:sdtContent>
-            </w:sdt>
-            <w:r>
-              <w:t xml:space="preserve"> | Other: </w:t>
-            </w:r>
-            <w:sdt>
-              <w:sdtPr>
-                <w:alias w:val="Relationship"/>
-                <w:tag w:val="Other"/>
-                <w:id w:val="1105456858"/>
-                <w:placeholder>
-                  <w:docPart w:val="CDC962D44E15419088E7CB39A0FD60E6"/>
-                </w:placeholder>
-                <w:temporary/>
-                <w:showingPlcHdr/>
-                <w15:appearance w15:val="hidden"/>
-              </w:sdtPr>
-              <w:sdtEndPr/>
-              <w:sdtContent>
-                <w:r>
-                  <w:t>[Relationship to subscriber]</w:t>
-                </w:r>
-              </w:sdtContent>
-            </w:sdt>
-          </w:p>
-          <w:tbl>
-            <w:tblPr>
-              <w:tblW w:w="5000" w:type="pct"/>
-              <w:tblBorders>
-                <w:top w:val="single" w:sz="4" w:space="0" w:color="AEAAAA" w:themeColor="background2" w:themeShade="BF"/>
-                <w:bottom w:val="single" w:sz="4" w:space="0" w:color="AEAAAA" w:themeColor="background2" w:themeShade="BF"/>
-                <w:insideV w:val="single" w:sz="4" w:space="0" w:color="AEAAAA" w:themeColor="background2" w:themeShade="BF"/>
-              </w:tblBorders>
-              <w:tblCellMar>
-                <w:left w:w="0" w:type="dxa"/>
-                <w:right w:w="0" w:type="dxa"/>
-              </w:tblCellMar>
-              <w:tblLook w:val="04A0" w:firstRow="1" w:lastRow="0" w:firstColumn="1" w:lastColumn="0" w:noHBand="0" w:noVBand="1"/>
-              <w:tblDescription w:val="Secondary insurance"/>
-            </w:tblPr>
-            <w:tblGrid>
-              <w:gridCol w:w="4830"/>
-              <w:gridCol w:w="3499"/>
-              <w:gridCol w:w="1521"/>
-              <w:gridCol w:w="1178"/>
-            </w:tblGrid>
-            <w:tr>
-              <w:tc>
-                <w:tcPr>
-                  <w:tcW w:w="4860" w:type="dxa"/>
-                  <w:vAlign w:val="center"/>
-                </w:tcPr>
-                <w:p>
-                  <w:r>
-                    <w:t>Name of secondary insurance (if applicable):</w:t>
-                  </w:r>
-                </w:p>
-              </w:tc>
-              <w:tc>
-                <w:tcPr>
-                  <w:tcW w:w="3518" w:type="dxa"/>
-                  <w:vAlign w:val="center"/>
-                </w:tcPr>
-                <w:p>
-                  <w:r>
-                    <w:t>Subscriber’s name:</w:t>
-                  </w:r>
-                </w:p>
-              </w:tc>
-              <w:tc>
-                <w:tcPr>
-                  <w:tcW w:w="1528" w:type="dxa"/>
-                  <w:vAlign w:val="center"/>
-                </w:tcPr>
-                <w:p>
-                  <w:r>
-                    <w:t>Group no.:</w:t>
-                  </w:r>
-                </w:p>
-              </w:tc>
-              <w:tc>
-                <w:tcPr>
-                  <w:tcW w:w="1182" w:type="dxa"/>
-                  <w:vAlign w:val="center"/>
-                </w:tcPr>
-                <w:p>
-                  <w:r>
-                    <w:t>Policy no.:</w:t>
-                  </w:r>
-                </w:p>
-              </w:tc>
-            </w:tr>
-            <w:tr>
-              <w:tc>
-                <w:tcPr>
-                  <w:tcW w:w="4860" w:type="dxa"/>
-                  <w:vAlign w:val="center"/>
-                </w:tcPr>
-                <w:p>
-                  <w:sdt>
-                    <w:sdtPr>
-                      <w:id w:val="-1981448751"/>
-                      <w:placeholder>
-                        <w:docPart w:val="DE7C23242AF0417180AF0222F44F2F4F"/>
-                      </w:placeholder>
-                      <w:temporary/>
-                      <w:showingPlcHdr/>
-                      <w15:appearance w15:val="hidden"/>
-                    </w:sdtPr>
-                    <w:sdtEndPr/>
-                    <w:sdtContent>
-                      <w:r>
-                        <w:t>[Secondary Insurance]</w:t>
-                      </w:r>
-                    </w:sdtContent>
-                  </w:sdt>
-                </w:p>
-              </w:tc>
-              <w:tc>
-                <w:tcPr>
-                  <w:tcW w:w="3518" w:type="dxa"/>
-                  <w:vAlign w:val="center"/>
-                </w:tcPr>
-                <w:p>
-                  <w:sdt>
-                    <w:sdtPr>
-                      <w:id w:val="669993071"/>
-                      <w:placeholder>
-                        <w:docPart w:val="FF8C23351FE849DCA7064DFE974B2BE8"/>
-                      </w:placeholder>
-                      <w:temporary/>
-                      <w:showingPlcHdr/>
-                      <w15:appearance w15:val="hidden"/>
-                    </w:sdtPr>
-                    <w:sdtEndPr/>
-                    <w:sdtContent>
-                      <w:r>
-                        <w:t>[Name]</w:t>
-                      </w:r>
-                    </w:sdtContent>
-                  </w:sdt>
-                </w:p>
-              </w:tc>
-              <w:tc>
-                <w:tcPr>
-                  <w:tcW w:w="1528" w:type="dxa"/>
-                  <w:vAlign w:val="center"/>
-                </w:tcPr>
-                <w:p>
-                  <w:sdt>
-                    <w:sdtPr>
-                      <w:id w:val="568860431"/>
-                      <w:placeholder>
-                        <w:docPart w:val="529032A03FEB41BE8722A67860E92E7B"/>
-                      </w:placeholder>
-                      <w:temporary/>
-                      <w:showingPlcHdr/>
-                      <w15:appearance w15:val="hidden"/>
-                    </w:sdtPr>
-                    <w:sdtEndPr/>
-                    <w:sdtContent>
-                      <w:r>
-                        <w:t>[Group #]</w:t>
-                      </w:r>
-                    </w:sdtContent>
-                  </w:sdt>
-                </w:p>
-              </w:tc>
-              <w:tc>
-                <w:tcPr>
-                  <w:tcW w:w="1182" w:type="dxa"/>
-                  <w:vAlign w:val="center"/>
-                </w:tcPr>
-                <w:p>
-                  <w:sdt>
-                    <w:sdtPr>
-                      <w:id w:val="-757990251"/>
-                      <w:placeholder>
-                        <w:docPart w:val="08968A314A8840809512A76F6F238651"/>
-                      </w:placeholder>
-                      <w:temporary/>
-                      <w:showingPlcHdr/>
-                      <w15:appearance w15:val="hidden"/>
-                    </w:sdtPr>
-                    <w:sdtEndPr/>
-                    <w:sdtContent>
-                      <w:r>
-                        <w:t>[Policy #]</w:t>
-                      </w:r>
-                    </w:sdtContent>
-                  </w:sdt>
-                </w:p>
-              </w:tc>
-            </w:tr>
-          </w:tbl>
-          <w:p>
-            <w:r>
-              <w:t xml:space="preserve">Patient’s relationship to subscriber: </w:t>
-            </w:r>
-            <w:sdt>
-              <w:sdtPr>
-                <w:alias w:val="Relationship"/>
-                <w:tag w:val="Relationship"/>
-                <w:id w:val="1639839997"/>
-                <w:placeholder>
-                  <w:docPart w:val="6B3CB1619943401E98FC5242AF564C8F"/>
-                </w:placeholder>
-                <w:showingPlcHdr/>
-                <w:dropDownList>
-                  <w:listItem w:value="Choose an item."/>
-                  <w:listItem w:displayText="Self" w:value="Self"/>
-                  <w:listItem w:displayText="Spouse" w:value="Spouse"/>
-                  <w:listItem w:displayText="Child" w:value="Child"/>
-                  <w:listItem w:displayText="Other" w:value="Other"/>
-                </w:dropDownList>
-              </w:sdtPr>
-              <w:sdtEndPr/>
-              <w:sdtContent>
-                <w:r>
-                  <w:t>[Choose an item]</w:t>
-                </w:r>
-              </w:sdtContent>
-            </w:sdt>
-            <w:r>
-              <w:t xml:space="preserve"> | Other: </w:t>
-            </w:r>
-            <w:sdt>
-              <w:sdtPr>
-                <w:alias w:val="Relationship"/>
-                <w:tag w:val="Other"/>
-                <w:id w:val="1700116108"/>
-                <w:placeholder>
-                  <w:docPart w:val="CDC962D44E15419088E7CB39A0FD60E6"/>
-                </w:placeholder>
-                <w:temporary/>
-                <w:showingPlcHdr/>
-                <w15:appearance w15:val="hidden"/>
-              </w:sdtPr>
-              <w:sdtEndPr/>
-              <w:sdtContent>
-                <w:r>
-                  <w:t>[Relationship to subscriber]</w:t>
-                </w:r>
-              </w:sdtContent>
-            </w:sdt>
-          </w:p>
+          <w:p/>
           <w:p>
             <w:pPr>
               <w:pStyle w:val="Heading3"/>
@@ -2320,10 +759,7 @@
                     <w:sdtEndPr/>
                     <w:sdtContent>
                       <w:r>
-                        <w:t xml:space="preserve">[Friend or </w:t>
-                      </w:r>
-                      <w:r>
-                        <w:t>relative name]</w:t>
+                        <w:t>[Friend or relative name]</w:t>
                       </w:r>
                     </w:sdtContent>
                   </w:sdt>
@@ -2408,10 +844,7 @@
           </w:tbl>
           <w:p>
             <w:r>
-              <w:t>The above information is true to the best of my knowledge. I authorize my insurance benefits be paid directly to the physician. I understand that I am financially responsible for any balance. I also au</w:t>
-            </w:r>
-            <w:r>
-              <w:t xml:space="preserve">thorize </w:t>
+              <w:t xml:space="preserve">The above information is true to the best of my knowledge. I authorize my insurance benefits be paid directly to the physician. I understand that I am financially responsible for any balance. I also authorize </w:t>
             </w:r>
             <w:sdt>
               <w:sdtPr>
@@ -2774,6 +1207,7 @@
     <w:lsdException w:name="HTML Sample" w:semiHidden="1" w:unhideWhenUsed="1"/>
     <w:lsdException w:name="HTML Typewriter" w:semiHidden="1" w:unhideWhenUsed="1"/>
     <w:lsdException w:name="HTML Variable" w:semiHidden="1" w:unhideWhenUsed="1"/>
+    <w:lsdException w:name="Normal Table" w:semiHidden="1" w:unhideWhenUsed="1"/>
     <w:lsdException w:name="annotation subject" w:semiHidden="1" w:unhideWhenUsed="1"/>
     <w:lsdException w:name="No List" w:semiHidden="1" w:unhideWhenUsed="1"/>
     <w:lsdException w:name="Outline List 1" w:semiHidden="1" w:unhideWhenUsed="1"/>
@@ -2817,8 +1251,10 @@
     <w:lsdException w:name="Table Elegant" w:semiHidden="1" w:unhideWhenUsed="1"/>
     <w:lsdException w:name="Table Professional" w:semiHidden="1" w:unhideWhenUsed="1"/>
     <w:lsdException w:name="Table Subtle 1" w:semiHidden="1" w:unhideWhenUsed="1"/>
+    <w:lsdException w:name="Table Subtle 2" w:semiHidden="1" w:unhideWhenUsed="1"/>
     <w:lsdException w:name="Table Web 1" w:semiHidden="1" w:unhideWhenUsed="1"/>
     <w:lsdException w:name="Table Web 2" w:semiHidden="1" w:unhideWhenUsed="1"/>
+    <w:lsdException w:name="Table Web 3" w:semiHidden="1" w:unhideWhenUsed="1"/>
     <w:lsdException w:name="Balloon Text" w:semiHidden="1" w:unhideWhenUsed="1"/>
     <w:lsdException w:name="Table Grid" w:uiPriority="39"/>
     <w:lsdException w:name="Table Theme" w:semiHidden="1" w:unhideWhenUsed="1"/>
@@ -3325,10 +1761,6 @@
 <ax:ocx xmlns:ax="http://schemas.microsoft.com/office/2006/activeX" xmlns:r="http://schemas.openxmlformats.org/officeDocument/2006/relationships" ax:classid="{8BD21D50-EC42-11CE-9E0D-00AA006002F3}" ax:persistence="persistStorage" r:id="rId1"/>
 </file>
 
-<file path=word/activeX/activeX10.xml><?xml version="1.0" encoding="utf-8"?>
-<ax:ocx xmlns:ax="http://schemas.microsoft.com/office/2006/activeX" xmlns:r="http://schemas.openxmlformats.org/officeDocument/2006/relationships" ax:classid="{8BD21D50-EC42-11CE-9E0D-00AA006002F3}" ax:persistence="persistStorage" r:id="rId1"/>
-</file>
-
 <file path=word/activeX/activeX2.xml><?xml version="1.0" encoding="utf-8"?>
 <ax:ocx xmlns:ax="http://schemas.microsoft.com/office/2006/activeX" xmlns:r="http://schemas.openxmlformats.org/officeDocument/2006/relationships" ax:classid="{8BD21D50-EC42-11CE-9E0D-00AA006002F3}" ax:persistence="persistStorage" r:id="rId1"/>
 </file>
@@ -3338,26 +1770,6 @@
 </file>
 
 <file path=word/activeX/activeX4.xml><?xml version="1.0" encoding="utf-8"?>
-<ax:ocx xmlns:ax="http://schemas.microsoft.com/office/2006/activeX" xmlns:r="http://schemas.openxmlformats.org/officeDocument/2006/relationships" ax:classid="{8BD21D50-EC42-11CE-9E0D-00AA006002F3}" ax:persistence="persistStorage" r:id="rId1"/>
-</file>
-
-<file path=word/activeX/activeX5.xml><?xml version="1.0" encoding="utf-8"?>
-<ax:ocx xmlns:ax="http://schemas.microsoft.com/office/2006/activeX" xmlns:r="http://schemas.openxmlformats.org/officeDocument/2006/relationships" ax:classid="{8BD21D50-EC42-11CE-9E0D-00AA006002F3}" ax:persistence="persistStorage" r:id="rId1"/>
-</file>
-
-<file path=word/activeX/activeX6.xml><?xml version="1.0" encoding="utf-8"?>
-<ax:ocx xmlns:ax="http://schemas.microsoft.com/office/2006/activeX" xmlns:r="http://schemas.openxmlformats.org/officeDocument/2006/relationships" ax:classid="{8BD21D50-EC42-11CE-9E0D-00AA006002F3}" ax:persistence="persistStorage" r:id="rId1"/>
-</file>
-
-<file path=word/activeX/activeX7.xml><?xml version="1.0" encoding="utf-8"?>
-<ax:ocx xmlns:ax="http://schemas.microsoft.com/office/2006/activeX" xmlns:r="http://schemas.openxmlformats.org/officeDocument/2006/relationships" ax:classid="{8BD21D50-EC42-11CE-9E0D-00AA006002F3}" ax:persistence="persistStorage" r:id="rId1"/>
-</file>
-
-<file path=word/activeX/activeX8.xml><?xml version="1.0" encoding="utf-8"?>
-<ax:ocx xmlns:ax="http://schemas.microsoft.com/office/2006/activeX" xmlns:r="http://schemas.openxmlformats.org/officeDocument/2006/relationships" ax:classid="{8BD21D50-EC42-11CE-9E0D-00AA006002F3}" ax:persistence="persistStorage" r:id="rId1"/>
-</file>
-
-<file path=word/activeX/activeX9.xml><?xml version="1.0" encoding="utf-8"?>
 <ax:ocx xmlns:ax="http://schemas.microsoft.com/office/2006/activeX" xmlns:r="http://schemas.openxmlformats.org/officeDocument/2006/relationships" ax:classid="{8BD21D50-EC42-11CE-9E0D-00AA006002F3}" ax:persistence="persistStorage" r:id="rId1"/>
 </file>
 
@@ -3655,58 +2067,6 @@
     </w:docPart>
     <w:docPart>
       <w:docPartPr>
-        <w:name w:val="EE62696327C04005A989B2638331D48B"/>
-        <w:category>
-          <w:name w:val="General"/>
-          <w:gallery w:val="placeholder"/>
-        </w:category>
-        <w:types>
-          <w:type w:val="bbPlcHdr"/>
-        </w:types>
-        <w:behaviors>
-          <w:behavior w:val="content"/>
-        </w:behaviors>
-        <w:guid w:val="{F2B9929A-0CA9-4CEA-96BE-0F4437D1930F}"/>
-      </w:docPartPr>
-      <w:docPartBody>
-        <w:p>
-          <w:pPr>
-            <w:pStyle w:val="EE62696327C04005A989B2638331D48B"/>
-          </w:pPr>
-          <w:r>
-            <w:t>[Address/ P.O Box, City, ST  ZIP Code]</w:t>
-          </w:r>
-        </w:p>
-      </w:docPartBody>
-    </w:docPart>
-    <w:docPart>
-      <w:docPartPr>
-        <w:name w:val="5865EC4DDB87440F896867A9A6CD2C31"/>
-        <w:category>
-          <w:name w:val="General"/>
-          <w:gallery w:val="placeholder"/>
-        </w:category>
-        <w:types>
-          <w:type w:val="bbPlcHdr"/>
-        </w:types>
-        <w:behaviors>
-          <w:behavior w:val="content"/>
-        </w:behaviors>
-        <w:guid w:val="{30D9AEA9-AE4D-4BE8-8558-3CEFFC770E2F}"/>
-      </w:docPartPr>
-      <w:docPartBody>
-        <w:p>
-          <w:pPr>
-            <w:pStyle w:val="5865EC4DDB87440F896867A9A6CD2C31"/>
-          </w:pPr>
-          <w:r>
-            <w:t>[SS#]</w:t>
-          </w:r>
-        </w:p>
-      </w:docPartBody>
-    </w:docPart>
-    <w:docPart>
-      <w:docPartPr>
         <w:name w:val="EE137A77E748479C8384466958900474"/>
         <w:category>
           <w:name w:val="General"/>
@@ -3727,344 +2087,6 @@
           </w:pPr>
           <w:r>
             <w:t>[Phone]</w:t>
-          </w:r>
-        </w:p>
-      </w:docPartBody>
-    </w:docPart>
-    <w:docPart>
-      <w:docPartPr>
-        <w:name w:val="44ADD933DD134A4D9D0FA2B9E0384BF2"/>
-        <w:category>
-          <w:name w:val="General"/>
-          <w:gallery w:val="placeholder"/>
-        </w:category>
-        <w:types>
-          <w:type w:val="bbPlcHdr"/>
-        </w:types>
-        <w:behaviors>
-          <w:behavior w:val="content"/>
-        </w:behaviors>
-        <w:guid w:val="{8A17C2B5-E4B6-40D1-B9FF-752471EEE132}"/>
-      </w:docPartPr>
-      <w:docPartBody>
-        <w:p>
-          <w:pPr>
-            <w:pStyle w:val="44ADD933DD134A4D9D0FA2B9E0384BF2"/>
-          </w:pPr>
-          <w:r>
-            <w:t>[Occupation]</w:t>
-          </w:r>
-        </w:p>
-      </w:docPartBody>
-    </w:docPart>
-    <w:docPart>
-      <w:docPartPr>
-        <w:name w:val="16C7C8FC70464CD5A150548D533B2C1D"/>
-        <w:category>
-          <w:name w:val="General"/>
-          <w:gallery w:val="placeholder"/>
-        </w:category>
-        <w:types>
-          <w:type w:val="bbPlcHdr"/>
-        </w:types>
-        <w:behaviors>
-          <w:behavior w:val="content"/>
-        </w:behaviors>
-        <w:guid w:val="{1F6B282C-8167-4AF2-9CC9-56E67BDCC2C3}"/>
-      </w:docPartPr>
-      <w:docPartBody>
-        <w:p>
-          <w:pPr>
-            <w:pStyle w:val="16C7C8FC70464CD5A150548D533B2C1D"/>
-          </w:pPr>
-          <w:r>
-            <w:t>[Employer]</w:t>
-          </w:r>
-        </w:p>
-      </w:docPartBody>
-    </w:docPart>
-    <w:docPart>
-      <w:docPartPr>
-        <w:name w:val="B1702610E05E491593489552DC778C3A"/>
-        <w:category>
-          <w:name w:val="General"/>
-          <w:gallery w:val="placeholder"/>
-        </w:category>
-        <w:types>
-          <w:type w:val="bbPlcHdr"/>
-        </w:types>
-        <w:behaviors>
-          <w:behavior w:val="content"/>
-        </w:behaviors>
-        <w:guid w:val="{229AD58B-CCEF-4703-B5CE-CA4531338D80}"/>
-      </w:docPartPr>
-      <w:docPartBody>
-        <w:p>
-          <w:pPr>
-            <w:pStyle w:val="B1702610E05E491593489552DC778C3A"/>
-          </w:pPr>
-          <w:r>
-            <w:t>[Doctor’s name]</w:t>
-          </w:r>
-        </w:p>
-      </w:docPartBody>
-    </w:docPart>
-    <w:docPart>
-      <w:docPartPr>
-        <w:name w:val="3069316B413F4B4FAC651B077670A42B"/>
-        <w:category>
-          <w:name w:val="General"/>
-          <w:gallery w:val="placeholder"/>
-        </w:category>
-        <w:types>
-          <w:type w:val="bbPlcHdr"/>
-        </w:types>
-        <w:behaviors>
-          <w:behavior w:val="content"/>
-        </w:behaviors>
-        <w:guid w:val="{985B63E7-69C2-45A7-A388-82B251D6E05D}"/>
-      </w:docPartPr>
-      <w:docPartBody>
-        <w:p>
-          <w:pPr>
-            <w:pStyle w:val="3069316B413F4B4FAC651B077670A42B"/>
-          </w:pPr>
-          <w:r>
-            <w:t>[Other patients]</w:t>
-          </w:r>
-        </w:p>
-      </w:docPartBody>
-    </w:docPart>
-    <w:docPart>
-      <w:docPartPr>
-        <w:name w:val="1D9BD6C650DB43A4AE074E18E838A52F"/>
-        <w:category>
-          <w:name w:val="General"/>
-          <w:gallery w:val="placeholder"/>
-        </w:category>
-        <w:types>
-          <w:type w:val="bbPlcHdr"/>
-        </w:types>
-        <w:behaviors>
-          <w:behavior w:val="content"/>
-        </w:behaviors>
-        <w:guid w:val="{F316A366-D7BC-4650-9F77-DA11AE099FA3}"/>
-      </w:docPartPr>
-      <w:docPartBody>
-        <w:p>
-          <w:pPr>
-            <w:pStyle w:val="1D9BD6C650DB43A4AE074E18E838A52F"/>
-          </w:pPr>
-          <w:r>
-            <w:t>[Responsible party]</w:t>
-          </w:r>
-        </w:p>
-      </w:docPartBody>
-    </w:docPart>
-    <w:docPart>
-      <w:docPartPr>
-        <w:name w:val="E7585661CC3447A8A08801A618F7065B"/>
-        <w:category>
-          <w:name w:val="General"/>
-          <w:gallery w:val="placeholder"/>
-        </w:category>
-        <w:types>
-          <w:type w:val="bbPlcHdr"/>
-        </w:types>
-        <w:behaviors>
-          <w:behavior w:val="content"/>
-        </w:behaviors>
-        <w:guid w:val="{D543E6C8-66F8-4AE2-8B19-56EE3D9CC22D}"/>
-      </w:docPartPr>
-      <w:docPartBody>
-        <w:p>
-          <w:pPr>
-            <w:pStyle w:val="E7585661CC3447A8A08801A618F7065B"/>
-          </w:pPr>
-          <w:r>
-            <w:t>[Address]</w:t>
-          </w:r>
-        </w:p>
-      </w:docPartBody>
-    </w:docPart>
-    <w:docPart>
-      <w:docPartPr>
-        <w:name w:val="9F52490749D24785A31E03D5E6DFEC5E"/>
-        <w:category>
-          <w:name w:val="General"/>
-          <w:gallery w:val="placeholder"/>
-        </w:category>
-        <w:types>
-          <w:type w:val="bbPlcHdr"/>
-        </w:types>
-        <w:behaviors>
-          <w:behavior w:val="content"/>
-        </w:behaviors>
-        <w:guid w:val="{336351A9-689D-4412-9947-ED78056D6212}"/>
-      </w:docPartPr>
-      <w:docPartBody>
-        <w:p>
-          <w:pPr>
-            <w:pStyle w:val="9F52490749D24785A31E03D5E6DFEC5E"/>
-          </w:pPr>
-          <w:r>
-            <w:t>[Other insurance]</w:t>
-          </w:r>
-        </w:p>
-      </w:docPartBody>
-    </w:docPart>
-    <w:docPart>
-      <w:docPartPr>
-        <w:name w:val="FF8C23351FE849DCA7064DFE974B2BE8"/>
-        <w:category>
-          <w:name w:val="General"/>
-          <w:gallery w:val="placeholder"/>
-        </w:category>
-        <w:types>
-          <w:type w:val="bbPlcHdr"/>
-        </w:types>
-        <w:behaviors>
-          <w:behavior w:val="content"/>
-        </w:behaviors>
-        <w:guid w:val="{E9E50FBC-4DC6-4095-8EC3-4E5D5292B348}"/>
-      </w:docPartPr>
-      <w:docPartBody>
-        <w:p>
-          <w:pPr>
-            <w:pStyle w:val="FF8C23351FE849DCA7064DFE974B2BE8"/>
-          </w:pPr>
-          <w:r>
-            <w:t>[Name]</w:t>
-          </w:r>
-        </w:p>
-      </w:docPartBody>
-    </w:docPart>
-    <w:docPart>
-      <w:docPartPr>
-        <w:name w:val="529032A03FEB41BE8722A67860E92E7B"/>
-        <w:category>
-          <w:name w:val="General"/>
-          <w:gallery w:val="placeholder"/>
-        </w:category>
-        <w:types>
-          <w:type w:val="bbPlcHdr"/>
-        </w:types>
-        <w:behaviors>
-          <w:behavior w:val="content"/>
-        </w:behaviors>
-        <w:guid w:val="{18B84918-F216-4083-85E1-256E78DFE4AD}"/>
-      </w:docPartPr>
-      <w:docPartBody>
-        <w:p>
-          <w:pPr>
-            <w:pStyle w:val="529032A03FEB41BE8722A67860E92E7B"/>
-          </w:pPr>
-          <w:r>
-            <w:t>[Group #]</w:t>
-          </w:r>
-        </w:p>
-      </w:docPartBody>
-    </w:docPart>
-    <w:docPart>
-      <w:docPartPr>
-        <w:name w:val="08968A314A8840809512A76F6F238651"/>
-        <w:category>
-          <w:name w:val="General"/>
-          <w:gallery w:val="placeholder"/>
-        </w:category>
-        <w:types>
-          <w:type w:val="bbPlcHdr"/>
-        </w:types>
-        <w:behaviors>
-          <w:behavior w:val="content"/>
-        </w:behaviors>
-        <w:guid w:val="{88B88B59-B0CA-41F5-9DAF-184AC3281D23}"/>
-      </w:docPartPr>
-      <w:docPartBody>
-        <w:p>
-          <w:pPr>
-            <w:pStyle w:val="08968A314A8840809512A76F6F238651"/>
-          </w:pPr>
-          <w:r>
-            <w:t>[Policy #]</w:t>
-          </w:r>
-        </w:p>
-      </w:docPartBody>
-    </w:docPart>
-    <w:docPart>
-      <w:docPartPr>
-        <w:name w:val="0670559A6159442AB943B4775883102E"/>
-        <w:category>
-          <w:name w:val="General"/>
-          <w:gallery w:val="placeholder"/>
-        </w:category>
-        <w:types>
-          <w:type w:val="bbPlcHdr"/>
-        </w:types>
-        <w:behaviors>
-          <w:behavior w:val="content"/>
-        </w:behaviors>
-        <w:guid w:val="{B8F84869-51EA-4F48-8EBE-62D8CEB38069}"/>
-      </w:docPartPr>
-      <w:docPartBody>
-        <w:p>
-          <w:pPr>
-            <w:pStyle w:val="0670559A6159442AB943B4775883102E"/>
-          </w:pPr>
-          <w:r>
-            <w:t>[Co-pay]</w:t>
-          </w:r>
-        </w:p>
-      </w:docPartBody>
-    </w:docPart>
-    <w:docPart>
-      <w:docPartPr>
-        <w:name w:val="CDC962D44E15419088E7CB39A0FD60E6"/>
-        <w:category>
-          <w:name w:val="General"/>
-          <w:gallery w:val="placeholder"/>
-        </w:category>
-        <w:types>
-          <w:type w:val="bbPlcHdr"/>
-        </w:types>
-        <w:behaviors>
-          <w:behavior w:val="content"/>
-        </w:behaviors>
-        <w:guid w:val="{9E02AAB1-CF71-4420-83DA-5F732054C03E}"/>
-      </w:docPartPr>
-      <w:docPartBody>
-        <w:p>
-          <w:pPr>
-            <w:pStyle w:val="CDC962D44E15419088E7CB39A0FD60E6"/>
-          </w:pPr>
-          <w:r>
-            <w:t>[Relationship to subscriber]</w:t>
-          </w:r>
-        </w:p>
-      </w:docPartBody>
-    </w:docPart>
-    <w:docPart>
-      <w:docPartPr>
-        <w:name w:val="DE7C23242AF0417180AF0222F44F2F4F"/>
-        <w:category>
-          <w:name w:val="General"/>
-          <w:gallery w:val="placeholder"/>
-        </w:category>
-        <w:types>
-          <w:type w:val="bbPlcHdr"/>
-        </w:types>
-        <w:behaviors>
-          <w:behavior w:val="content"/>
-        </w:behaviors>
-        <w:guid w:val="{9FE2F8BE-365F-441E-A1F8-3E8F58E9CCD3}"/>
-      </w:docPartPr>
-      <w:docPartBody>
-        <w:p>
-          <w:pPr>
-            <w:pStyle w:val="DE7C23242AF0417180AF0222F44F2F4F"/>
-          </w:pPr>
-          <w:r>
-            <w:t>[Secondary Insurance]</w:t>
           </w:r>
         </w:p>
       </w:docPartBody>
@@ -4198,6 +2220,10 @@
     <w:compatSetting w:name="differentiateMultirowTableHeaders" w:uri="http://schemas.microsoft.com/office/word" w:val="1"/>
     <w:compatSetting w:name="useWord2013TrackBottomHyphenation" w:uri="http://schemas.microsoft.com/office/word" w:val="0"/>
   </w:compat>
+  <w:rsids>
+    <w:rsidRoot w:val="00C97F1F"/>
+    <w:rsid w:val="00C97F1F"/>
+  </w:rsids>
   <m:mathPr>
     <m:mathFont m:val="Cambria Math"/>
     <m:brkBin m:val="before"/>

</xml_diff>